<commit_message>
Update DFDtongquat - qlysanpham.docx
</commit_message>
<xml_diff>
--- a/DFD/DFDtongquat - qlysanpham.docx
+++ b/DFD/DFDtongquat - qlysanpham.docx
@@ -225,19 +225,7 @@
           <w:sz w:val="32"/>
           <w:szCs w:val="32"/>
         </w:rPr>
-        <w:t>*</w:t>
-      </w:r>
-      <w:bookmarkStart w:id="0" w:name="_GoBack"/>
-      <w:bookmarkEnd w:id="0"/>
-      <w:r>
-        <w:rPr>
-          <w:rFonts w:ascii="Times New Roman" w:eastAsia="Times New Roman" w:hAnsi="Times New Roman" w:cs="Times New Roman"/>
-          <w:b/>
-          <w:color w:val="000000"/>
-          <w:sz w:val="32"/>
-          <w:szCs w:val="32"/>
-        </w:rPr>
-        <w:t xml:space="preserve"> </w:t>
+        <w:t xml:space="preserve">* </w:t>
       </w:r>
       <w:proofErr w:type="spellStart"/>
       <w:r>
@@ -430,6 +418,8 @@
           <w:szCs w:val="28"/>
         </w:rPr>
       </w:pPr>
+      <w:bookmarkStart w:id="0" w:name="_GoBack"/>
+      <w:bookmarkEnd w:id="0"/>
       <w:r>
         <w:rPr>
           <w:rFonts w:ascii="Times New Roman" w:eastAsia="Times New Roman" w:hAnsi="Times New Roman" w:cs="Times New Roman"/>
@@ -438,41 +428,30 @@
           <w:sz w:val="24"/>
           <w:szCs w:val="24"/>
         </w:rPr>
-        <w:drawing>
-          <wp:inline distT="0" distB="0" distL="0" distR="0" wp14:anchorId="551542FD" wp14:editId="2BB7D32E">
-            <wp:extent cx="5943600" cy="3237230"/>
-            <wp:effectExtent l="0" t="0" r="0" b="0"/>
-            <wp:docPr id="2" name="image7.png"/>
-            <wp:cNvGraphicFramePr/>
-            <a:graphic xmlns:a="http://schemas.openxmlformats.org/drawingml/2006/main">
-              <a:graphicData uri="http://schemas.openxmlformats.org/drawingml/2006/picture">
-                <pic:pic xmlns:pic="http://schemas.openxmlformats.org/drawingml/2006/picture">
-                  <pic:nvPicPr>
-                    <pic:cNvPr id="0" name="image7.png"/>
-                    <pic:cNvPicPr preferRelativeResize="0"/>
-                  </pic:nvPicPr>
-                  <pic:blipFill>
-                    <a:blip r:embed="rId6"/>
-                    <a:srcRect/>
-                    <a:stretch>
-                      <a:fillRect/>
-                    </a:stretch>
-                  </pic:blipFill>
-                  <pic:spPr>
-                    <a:xfrm>
-                      <a:off x="0" y="0"/>
-                      <a:ext cx="5943600" cy="3237230"/>
-                    </a:xfrm>
-                    <a:prstGeom prst="rect">
-                      <a:avLst/>
-                    </a:prstGeom>
-                    <a:ln/>
-                  </pic:spPr>
-                </pic:pic>
-              </a:graphicData>
-            </a:graphic>
-          </wp:inline>
-        </w:drawing>
+        <w:pict>
+          <v:shapetype id="_x0000_t75" coordsize="21600,21600" o:spt="75" o:preferrelative="t" path="m@4@5l@4@11@9@11@9@5xe" filled="f" stroked="f">
+            <v:stroke joinstyle="miter"/>
+            <v:formulas>
+              <v:f eqn="if lineDrawn pixelLineWidth 0"/>
+              <v:f eqn="sum @0 1 0"/>
+              <v:f eqn="sum 0 0 @1"/>
+              <v:f eqn="prod @2 1 2"/>
+              <v:f eqn="prod @3 21600 pixelWidth"/>
+              <v:f eqn="prod @3 21600 pixelHeight"/>
+              <v:f eqn="sum @0 0 1"/>
+              <v:f eqn="prod @6 1 2"/>
+              <v:f eqn="prod @7 21600 pixelWidth"/>
+              <v:f eqn="sum @8 21600 0"/>
+              <v:f eqn="prod @7 21600 pixelHeight"/>
+              <v:f eqn="sum @10 21600 0"/>
+            </v:formulas>
+            <v:path o:extrusionok="f" gradientshapeok="t" o:connecttype="rect"/>
+            <o:lock v:ext="edit" aspectratio="t"/>
+          </v:shapetype>
+          <v:shape id="_x0000_i1025" type="#_x0000_t75" style="width:468pt;height:265.85pt">
+            <v:imagedata r:id="rId6" o:title="DFD qly san pham"/>
+          </v:shape>
+        </w:pict>
       </w:r>
     </w:p>
     <w:p>

</xml_diff>